<commit_message>
Update 1/7/2023 8:31PM EST
Updates as of 8:31PM EST on 1/7/2023.
</commit_message>
<xml_diff>
--- a/WAR PREVENTION SECURITY SYSTEMS/ILLEGAL WAR ACTS/GENOCIDE PREVENTION SECURITY SYSTEMS/20230105 - MCE123 Technology Development - Genocide Prevention Security Systems - v1.0.0.42.docx
+++ b/WAR PREVENTION SECURITY SYSTEMS/ILLEGAL WAR ACTS/GENOCIDE PREVENTION SECURITY SYSTEMS/20230105 - MCE123 Technology Development - Genocide Prevention Security Systems - v1.0.0.42.docx
@@ -185,26 +185,14 @@
           <w:szCs w:val="28"/>
         </w:rPr>
       </w:pPr>
-      <w:ins w:id="0" w:author="Patrick McElhiney" w:date="2023-01-06T00:24:00Z">
-        <w:r>
-          <w:rPr>
-            <w:bCs/>
-            <w:sz w:val="28"/>
-            <w:szCs w:val="28"/>
-          </w:rPr>
-          <w:t>1/6/2023 12:24:16 AM</w:t>
-        </w:r>
-      </w:ins>
-      <w:del w:id="1" w:author="Patrick McElhiney" w:date="2023-01-06T00:24:00Z">
-        <w:r>
-          <w:rPr>
-            <w:bCs/>
-            <w:sz w:val="28"/>
-            <w:szCs w:val="28"/>
-          </w:rPr>
-          <w:delText>1/5/2023 11:01:38 PM</w:delText>
-        </w:r>
-      </w:del>
+      <w:r>
+        <w:rPr>
+          <w:bCs/>
+          <w:sz w:val="28"/>
+          <w:szCs w:val="28"/>
+        </w:rPr>
+        <w:t>1/6/2023 12:24:16 AM</w:t>
+      </w:r>
     </w:p>
     <w:p>
       <w:pPr>
@@ -234,7 +222,7 @@
           <w:color w:val="0070C0"/>
         </w:rPr>
       </w:pPr>
-      <w:bookmarkStart w:id="2" w:name="_Hlk114238621"/>
+      <w:bookmarkStart w:id="0" w:name="_Hlk114238621"/>
       <w:r>
         <w:rPr>
           <w:rStyle w:val="SubtleReference"/>
@@ -360,7 +348,7 @@
         <w:br w:type="page"/>
       </w:r>
     </w:p>
-    <w:bookmarkEnd w:id="2"/>
+    <w:bookmarkEnd w:id="0"/>
     <w:p>
       <w:pPr>
         <w:ind w:left="360" w:hanging="360"/>
@@ -5394,7 +5382,7 @@
       <w:r>
         <w:t xml:space="preserve">) – </w:t>
       </w:r>
-      <w:bookmarkStart w:id="3" w:name="_Hlk118347087"/>
+      <w:bookmarkStart w:id="1" w:name="_Hlk118347087"/>
       <w:r>
         <w:rPr>
           <w:b/>
@@ -5469,7 +5457,7 @@
       <w:r>
         <w:t>.</w:t>
       </w:r>
-      <w:bookmarkEnd w:id="3"/>
+      <w:bookmarkEnd w:id="1"/>
     </w:p>
     <w:p>
       <w:pPr>
@@ -7038,7 +7026,6 @@
       <w:r>
         <w:t xml:space="preserve"> </w:t>
       </w:r>
-      <w:proofErr w:type="gramStart"/>
       <w:r>
         <w:rPr>
           <w:b/>
@@ -7048,11 +7035,7 @@
         <w:t>OCCURS</w:t>
       </w:r>
       <w:r>
-        <w:t xml:space="preserve">,   </w:t>
-      </w:r>
-      <w:proofErr w:type="gramEnd"/>
-      <w:r>
-        <w:t xml:space="preserve">                                                                     </w:t>
+        <w:t xml:space="preserve">,                                                                        </w:t>
       </w:r>
       <w:r>
         <w:rPr>
@@ -7162,7 +7145,6 @@
       <w:r>
         <w:t xml:space="preserve"> </w:t>
       </w:r>
-      <w:proofErr w:type="gramStart"/>
       <w:r>
         <w:rPr>
           <w:b/>
@@ -7172,11 +7154,7 @@
         <w:t>OCCURS</w:t>
       </w:r>
       <w:r>
-        <w:t xml:space="preserve">,   </w:t>
-      </w:r>
-      <w:proofErr w:type="gramEnd"/>
-      <w:r>
-        <w:t xml:space="preserve">                                             </w:t>
+        <w:t xml:space="preserve">,                                                </w:t>
       </w:r>
       <w:r>
         <w:rPr>
@@ -7277,7 +7255,6 @@
       <w:r>
         <w:t xml:space="preserve"> </w:t>
       </w:r>
-      <w:proofErr w:type="gramStart"/>
       <w:r>
         <w:rPr>
           <w:b/>
@@ -7287,11 +7264,7 @@
         <w:t>OCCURS</w:t>
       </w:r>
       <w:r>
-        <w:t xml:space="preserve">,   </w:t>
-      </w:r>
-      <w:proofErr w:type="gramEnd"/>
-      <w:r>
-        <w:t xml:space="preserve">                       </w:t>
+        <w:t xml:space="preserve">,                          </w:t>
       </w:r>
       <w:r>
         <w:rPr>
@@ -7404,7 +7377,6 @@
       <w:r>
         <w:t xml:space="preserve"> </w:t>
       </w:r>
-      <w:proofErr w:type="gramStart"/>
       <w:r>
         <w:rPr>
           <w:b/>
@@ -7414,11 +7386,7 @@
         <w:t>OCCURS</w:t>
       </w:r>
       <w:r>
-        <w:t xml:space="preserve">,   </w:t>
-      </w:r>
-      <w:proofErr w:type="gramEnd"/>
-      <w:r>
-        <w:t xml:space="preserve">                       </w:t>
+        <w:t xml:space="preserve">,                          </w:t>
       </w:r>
       <w:r>
         <w:rPr>
@@ -9276,176 +9244,163 @@
       <w:pPr>
         <w:ind w:left="360" w:hanging="360"/>
         <w:jc w:val="both"/>
-        <w:rPr>
-          <w:ins w:id="4" w:author="Patrick McElhiney" w:date="2023-01-06T00:24:00Z"/>
-        </w:rPr>
       </w:pPr>
-      <w:commentRangeStart w:id="5"/>
-      <w:ins w:id="6" w:author="Patrick McElhiney" w:date="2023-01-06T00:24:00Z">
-        <w:r>
-          <w:rPr>
-            <w:u w:val="single"/>
-          </w:rPr>
-          <w:t xml:space="preserve">GENERALLY </w:t>
-        </w:r>
-        <w:r>
-          <w:rPr>
-            <w:u w:val="single"/>
-          </w:rPr>
-          <w:t xml:space="preserve">AUTONOMOUS </w:t>
-        </w:r>
-        <w:r>
-          <w:rPr>
-            <w:u w:val="single"/>
-          </w:rPr>
-          <w:t xml:space="preserve">FORCED SUICIDAL </w:t>
-        </w:r>
-        <w:r>
-          <w:rPr>
-            <w:u w:val="single"/>
-          </w:rPr>
-          <w:t xml:space="preserve">DEFENSIVE </w:t>
-        </w:r>
-        <w:r>
-          <w:rPr>
-            <w:u w:val="single"/>
-          </w:rPr>
-          <w:t>GENOCIDE PREVENTION SECURITY SYSTEMS</w:t>
-        </w:r>
-        <w:r>
-          <w:t xml:space="preserve"> (</w:t>
-        </w:r>
-        <w:r>
-          <w:rPr>
-            <w:b/>
-            <w:bCs/>
-          </w:rPr>
-          <w:t>2022</w:t>
-        </w:r>
-        <w:r>
-          <w:t xml:space="preserve">) – </w:t>
-        </w:r>
-        <w:r>
-          <w:rPr>
-            <w:b/>
-            <w:bCs/>
-            <w:color w:val="7030A0"/>
-          </w:rPr>
-          <w:t>ENSURES</w:t>
-        </w:r>
-        <w:r>
-          <w:t xml:space="preserve"> </w:t>
-        </w:r>
-        <w:r>
-          <w:rPr>
-            <w:b/>
-            <w:bCs/>
-            <w:color w:val="0070C0"/>
-          </w:rPr>
-          <w:t>THAT</w:t>
-        </w:r>
-        <w:r>
-          <w:t xml:space="preserve"> </w:t>
-        </w:r>
-        <w:r>
-          <w:rPr>
-            <w:b/>
-            <w:bCs/>
-            <w:color w:val="FF0000"/>
-          </w:rPr>
-          <w:t>A</w:t>
-        </w:r>
-        <w:r>
-          <w:rPr>
-            <w:b/>
-            <w:bCs/>
-            <w:color w:val="FF0000"/>
-          </w:rPr>
-          <w:t>LL</w:t>
-        </w:r>
-        <w:r>
-          <w:rPr>
-            <w:b/>
-            <w:bCs/>
-            <w:color w:val="FF0000"/>
-          </w:rPr>
-          <w:t xml:space="preserve"> </w:t>
-        </w:r>
-        <w:r>
-          <w:rPr>
-            <w:b/>
-            <w:bCs/>
-            <w:color w:val="FF0000"/>
-          </w:rPr>
-          <w:t xml:space="preserve">FORCED SUICIDAL </w:t>
-        </w:r>
-        <w:r>
-          <w:rPr>
-            <w:b/>
-            <w:bCs/>
-            <w:color w:val="FF0000"/>
-          </w:rPr>
-          <w:t xml:space="preserve">DEFENSIVE </w:t>
-        </w:r>
-        <w:r>
-          <w:rPr>
-            <w:b/>
-            <w:bCs/>
-            <w:color w:val="FF0000"/>
-          </w:rPr>
-          <w:t>GENOCIDE</w:t>
-        </w:r>
-        <w:r>
-          <w:t xml:space="preserve"> </w:t>
-        </w:r>
-        <w:r>
-          <w:rPr>
-            <w:b/>
-            <w:bCs/>
-            <w:color w:val="C00000"/>
-          </w:rPr>
-          <w:t>NEVER</w:t>
-        </w:r>
-        <w:r>
-          <w:t xml:space="preserve"> </w:t>
-        </w:r>
-        <w:proofErr w:type="gramStart"/>
-        <w:r>
-          <w:rPr>
-            <w:b/>
-            <w:bCs/>
-            <w:color w:val="7030A0"/>
-          </w:rPr>
-          <w:t>OCCURS</w:t>
-        </w:r>
-        <w:r>
-          <w:t xml:space="preserve">,   </w:t>
-        </w:r>
-        <w:proofErr w:type="gramEnd"/>
-        <w:r>
-          <w:t xml:space="preserve">                                                                        </w:t>
-        </w:r>
-        <w:r>
-          <w:rPr>
-            <w:b/>
-            <w:bCs/>
-            <w:color w:val="00B0F0"/>
-          </w:rPr>
-          <w:t>IMPLICITLY-EXPLICITLY GLOBALLY VIRULENTLY DEFINED</w:t>
-        </w:r>
-        <w:r>
-          <w:t>.</w:t>
-        </w:r>
-      </w:ins>
-      <w:commentRangeEnd w:id="5"/>
-      <w:ins w:id="7" w:author="Patrick McElhiney" w:date="2023-01-06T00:25:00Z">
-        <w:r>
-          <w:rPr>
-            <w:rStyle w:val="CommentReference"/>
-          </w:rPr>
-          <w:commentReference w:id="5"/>
-        </w:r>
-      </w:ins>
+      <w:commentRangeStart w:id="2"/>
+      <w:commentRangeStart w:id="3"/>
+      <w:r>
+        <w:rPr>
+          <w:u w:val="single"/>
+        </w:rPr>
+        <w:t xml:space="preserve">GENERALLY </w:t>
+      </w:r>
+      <w:r>
+        <w:rPr>
+          <w:u w:val="single"/>
+        </w:rPr>
+        <w:t xml:space="preserve">AUTONOMOUS </w:t>
+      </w:r>
+      <w:r>
+        <w:rPr>
+          <w:u w:val="single"/>
+        </w:rPr>
+        <w:t xml:space="preserve">FORCED SUICIDAL DEFENSIVE </w:t>
+      </w:r>
+      <w:r>
+        <w:rPr>
+          <w:u w:val="single"/>
+        </w:rPr>
+        <w:t>GENOCIDE PREVENTION SECURITY SYSTEMS</w:t>
+      </w:r>
+      <w:r>
+        <w:t xml:space="preserve"> (</w:t>
+      </w:r>
+      <w:r>
+        <w:rPr>
+          <w:b/>
+          <w:bCs/>
+        </w:rPr>
+        <w:t>2022</w:t>
+      </w:r>
+      <w:r>
+        <w:t xml:space="preserve">) – </w:t>
+      </w:r>
+      <w:r>
+        <w:rPr>
+          <w:b/>
+          <w:bCs/>
+          <w:color w:val="7030A0"/>
+        </w:rPr>
+        <w:t>ENSURES</w:t>
+      </w:r>
+      <w:r>
+        <w:t xml:space="preserve"> </w:t>
+      </w:r>
+      <w:r>
+        <w:rPr>
+          <w:b/>
+          <w:bCs/>
+          <w:color w:val="0070C0"/>
+        </w:rPr>
+        <w:t>THAT</w:t>
+      </w:r>
+      <w:r>
+        <w:t xml:space="preserve"> </w:t>
+      </w:r>
+      <w:r>
+        <w:rPr>
+          <w:b/>
+          <w:bCs/>
+          <w:color w:val="FF0000"/>
+        </w:rPr>
+        <w:t>A</w:t>
+      </w:r>
+      <w:r>
+        <w:rPr>
+          <w:b/>
+          <w:bCs/>
+          <w:color w:val="FF0000"/>
+        </w:rPr>
+        <w:t>LL</w:t>
+      </w:r>
+      <w:r>
+        <w:rPr>
+          <w:b/>
+          <w:bCs/>
+          <w:color w:val="FF0000"/>
+        </w:rPr>
+        <w:t xml:space="preserve"> </w:t>
+      </w:r>
+      <w:r>
+        <w:rPr>
+          <w:b/>
+          <w:bCs/>
+          <w:color w:val="FF0000"/>
+        </w:rPr>
+        <w:t xml:space="preserve">FORCED SUICIDAL DEFENSIVE </w:t>
+      </w:r>
+      <w:r>
+        <w:rPr>
+          <w:b/>
+          <w:bCs/>
+          <w:color w:val="FF0000"/>
+        </w:rPr>
+        <w:t>GENOCIDE</w:t>
+      </w:r>
+      <w:r>
+        <w:t xml:space="preserve"> </w:t>
+      </w:r>
+      <w:r>
+        <w:rPr>
+          <w:b/>
+          <w:bCs/>
+          <w:color w:val="C00000"/>
+        </w:rPr>
+        <w:t>NEVER</w:t>
+      </w:r>
+      <w:r>
+        <w:t xml:space="preserve"> </w:t>
+      </w:r>
+      <w:proofErr w:type="gramStart"/>
+      <w:r>
+        <w:rPr>
+          <w:b/>
+          <w:bCs/>
+          <w:color w:val="7030A0"/>
+        </w:rPr>
+        <w:t>OCCURS</w:t>
+      </w:r>
+      <w:r>
+        <w:t xml:space="preserve">,   </w:t>
+      </w:r>
+      <w:proofErr w:type="gramEnd"/>
+      <w:r>
+        <w:t xml:space="preserve">                                                                        </w:t>
+      </w:r>
+      <w:r>
+        <w:rPr>
+          <w:b/>
+          <w:bCs/>
+          <w:color w:val="00B0F0"/>
+        </w:rPr>
+        <w:t>IMPLICITLY-EXPLICITLY GLOBALLY VIRULENTLY DEFINED</w:t>
+      </w:r>
+      <w:r>
+        <w:t>.</w:t>
+      </w:r>
+      <w:commentRangeEnd w:id="2"/>
+      <w:r>
+        <w:rPr>
+          <w:rStyle w:val="CommentReference"/>
+        </w:rPr>
+        <w:commentReference w:id="2"/>
+      </w:r>
+      <w:commentRangeEnd w:id="3"/>
+      <w:r>
+        <w:rPr>
+          <w:rStyle w:val="CommentReference"/>
+        </w:rPr>
+        <w:commentReference w:id="3"/>
+      </w:r>
     </w:p>
     <w:p>
       <w:pPr>
@@ -13807,7 +13762,6 @@
       <w:r>
         <w:t xml:space="preserve"> </w:t>
       </w:r>
-      <w:proofErr w:type="gramStart"/>
       <w:r>
         <w:rPr>
           <w:b/>
@@ -13817,11 +13771,7 @@
         <w:t>OCCURS</w:t>
       </w:r>
       <w:r>
-        <w:t xml:space="preserve">,   </w:t>
-      </w:r>
-      <w:proofErr w:type="gramEnd"/>
-      <w:r>
-        <w:t xml:space="preserve">                                          </w:t>
+        <w:t xml:space="preserve">,                                             </w:t>
       </w:r>
       <w:r>
         <w:rPr>
@@ -13965,7 +13915,6 @@
       <w:r>
         <w:t xml:space="preserve"> </w:t>
       </w:r>
-      <w:proofErr w:type="gramStart"/>
       <w:r>
         <w:rPr>
           <w:b/>
@@ -13975,11 +13924,7 @@
         <w:t>OCCURS</w:t>
       </w:r>
       <w:r>
-        <w:t xml:space="preserve">,   </w:t>
-      </w:r>
-      <w:proofErr w:type="gramEnd"/>
-      <w:r>
-        <w:t xml:space="preserve">                                          </w:t>
+        <w:t xml:space="preserve">,                                             </w:t>
       </w:r>
       <w:r>
         <w:rPr>
@@ -14152,7 +14097,6 @@
       <w:r>
         <w:t xml:space="preserve"> </w:t>
       </w:r>
-      <w:proofErr w:type="gramStart"/>
       <w:r>
         <w:rPr>
           <w:b/>
@@ -14162,11 +14106,7 @@
         <w:t>OCCURS</w:t>
       </w:r>
       <w:r>
-        <w:t xml:space="preserve">,   </w:t>
-      </w:r>
-      <w:proofErr w:type="gramEnd"/>
-      <w:r>
-        <w:t xml:space="preserve">         </w:t>
+        <w:t xml:space="preserve">,            </w:t>
       </w:r>
       <w:r>
         <w:rPr>
@@ -14580,7 +14520,6 @@
       <w:r>
         <w:t xml:space="preserve"> </w:t>
       </w:r>
-      <w:proofErr w:type="gramStart"/>
       <w:r>
         <w:rPr>
           <w:b/>
@@ -14590,11 +14529,7 @@
         <w:t>OCCURS</w:t>
       </w:r>
       <w:r>
-        <w:t xml:space="preserve">,   </w:t>
-      </w:r>
-      <w:proofErr w:type="gramEnd"/>
-      <w:r>
-        <w:t xml:space="preserve">                            </w:t>
+        <w:t xml:space="preserve">,                               </w:t>
       </w:r>
       <w:r>
         <w:rPr>
@@ -17564,19 +17499,19 @@
         </w:rPr>
         <w:t xml:space="preserve">JUDICIAL EXECUTION OF </w:t>
       </w:r>
-      <w:commentRangeStart w:id="8"/>
+      <w:commentRangeStart w:id="4"/>
       <w:r>
         <w:rPr>
           <w:u w:val="single"/>
         </w:rPr>
         <w:t>CONVICTED GENOCIDAL ACTORS</w:t>
       </w:r>
-      <w:commentRangeEnd w:id="8"/>
+      <w:commentRangeEnd w:id="4"/>
       <w:r>
         <w:rPr>
           <w:rStyle w:val="CommentReference"/>
         </w:rPr>
-        <w:commentReference w:id="8"/>
+        <w:commentReference w:id="4"/>
       </w:r>
       <w:r>
         <w:rPr>
@@ -18018,7 +17953,7 @@
 
 <file path=word/comments.xml><?xml version="1.0" encoding="utf-8"?>
 <w:comments xmlns:wpc="http://schemas.microsoft.com/office/word/2010/wordprocessingCanvas" xmlns:cx="http://schemas.microsoft.com/office/drawing/2014/chartex" xmlns:cx1="http://schemas.microsoft.com/office/drawing/2015/9/8/chartex" xmlns:cx2="http://schemas.microsoft.com/office/drawing/2015/10/21/chartex" xmlns:cx3="http://schemas.microsoft.com/office/drawing/2016/5/9/chartex" xmlns:cx4="http://schemas.microsoft.com/office/drawing/2016/5/10/chartex" xmlns:cx5="http://schemas.microsoft.com/office/drawing/2016/5/11/chartex" xmlns:cx6="http://schemas.microsoft.com/office/drawing/2016/5/12/chartex" xmlns:cx7="http://schemas.microsoft.com/office/drawing/2016/5/13/chartex" xmlns:cx8="http://schemas.microsoft.com/office/drawing/2016/5/14/chartex" xmlns:mc="http://schemas.openxmlformats.org/markup-compatibility/2006" xmlns:aink="http://schemas.microsoft.com/office/drawing/2016/ink" xmlns:am3d="http://schemas.microsoft.com/office/drawing/2017/model3d" xmlns:o="urn:schemas-microsoft-com:office:office" xmlns:oel="http://schemas.microsoft.com/office/2019/extlst" xmlns:r="http://schemas.openxmlformats.org/officeDocument/2006/relationships" xmlns:m="http://schemas.openxmlformats.org/officeDocument/2006/math" xmlns:v="urn:schemas-microsoft-com:vml" xmlns:wp14="http://schemas.microsoft.com/office/word/2010/wordprocessingDrawing" xmlns:wp="http://schemas.openxmlformats.org/drawingml/2006/wordprocessingDrawing" xmlns:w10="urn:schemas-microsoft-com:office:word" xmlns:w="http://schemas.openxmlformats.org/wordprocessingml/2006/main" xmlns:w14="http://schemas.microsoft.com/office/word/2010/wordml" xmlns:w15="http://schemas.microsoft.com/office/word/2012/wordml" xmlns:w16cex="http://schemas.microsoft.com/office/word/2018/wordml/cex" xmlns:w16cid="http://schemas.microsoft.com/office/word/2016/wordml/cid" xmlns:w16="http://schemas.microsoft.com/office/word/2018/wordml" xmlns:w16sdtdh="http://schemas.microsoft.com/office/word/2020/wordml/sdtdatahash" xmlns:w16se="http://schemas.microsoft.com/office/word/2015/wordml/symex" xmlns:wpg="http://schemas.microsoft.com/office/word/2010/wordprocessingGroup" xmlns:wpi="http://schemas.microsoft.com/office/word/2010/wordprocessingInk" xmlns:wne="http://schemas.microsoft.com/office/word/2006/wordml" xmlns:wps="http://schemas.microsoft.com/office/word/2010/wordprocessingShape" mc:Ignorable="w14 w15 w16se w16cid w16 w16cex w16sdtdh wp14">
-  <w:comment w:id="5" w:author="Patrick McElhiney" w:date="2023-01-06T00:25:00Z" w:initials="PM">
+  <w:comment w:id="2" w:author="Patrick McElhiney" w:date="2023-01-06T00:25:00Z" w:initials="PM">
     <w:p>
       <w:pPr>
         <w:pStyle w:val="CommentText"/>
@@ -18034,7 +17969,23 @@
       </w:r>
     </w:p>
   </w:comment>
-  <w:comment w:id="8" w:author="Patrick McElhiney" w:date="2023-01-01T19:03:00Z" w:initials="PM">
+  <w:comment w:id="3" w:author="Patrick McElhiney" w:date="2023-01-06T08:13:00Z" w:initials="PM">
+    <w:p>
+      <w:pPr>
+        <w:pStyle w:val="CommentText"/>
+      </w:pPr>
+      <w:r>
+        <w:rPr>
+          <w:rStyle w:val="CommentReference"/>
+        </w:rPr>
+        <w:annotationRef/>
+      </w:r>
+      <w:r>
+        <w:t>Global Security Systems was turned off at the time by The Federal Government. It would have prevented it from happening.</w:t>
+      </w:r>
+    </w:p>
+  </w:comment>
+  <w:comment w:id="4" w:author="Patrick McElhiney" w:date="2023-01-01T19:03:00Z" w:initials="PM">
     <w:p>
       <w:pPr>
         <w:pStyle w:val="CommentText"/>
@@ -18056,6 +18007,7 @@
 <file path=word/commentsExtended.xml><?xml version="1.0" encoding="utf-8"?>
 <w15:commentsEx xmlns:wpc="http://schemas.microsoft.com/office/word/2010/wordprocessingCanvas" xmlns:cx="http://schemas.microsoft.com/office/drawing/2014/chartex" xmlns:cx1="http://schemas.microsoft.com/office/drawing/2015/9/8/chartex" xmlns:cx2="http://schemas.microsoft.com/office/drawing/2015/10/21/chartex" xmlns:cx3="http://schemas.microsoft.com/office/drawing/2016/5/9/chartex" xmlns:cx4="http://schemas.microsoft.com/office/drawing/2016/5/10/chartex" xmlns:cx5="http://schemas.microsoft.com/office/drawing/2016/5/11/chartex" xmlns:cx6="http://schemas.microsoft.com/office/drawing/2016/5/12/chartex" xmlns:cx7="http://schemas.microsoft.com/office/drawing/2016/5/13/chartex" xmlns:cx8="http://schemas.microsoft.com/office/drawing/2016/5/14/chartex" xmlns:mc="http://schemas.openxmlformats.org/markup-compatibility/2006" xmlns:aink="http://schemas.microsoft.com/office/drawing/2016/ink" xmlns:am3d="http://schemas.microsoft.com/office/drawing/2017/model3d" xmlns:o="urn:schemas-microsoft-com:office:office" xmlns:oel="http://schemas.microsoft.com/office/2019/extlst" xmlns:r="http://schemas.openxmlformats.org/officeDocument/2006/relationships" xmlns:m="http://schemas.openxmlformats.org/officeDocument/2006/math" xmlns:v="urn:schemas-microsoft-com:vml" xmlns:wp14="http://schemas.microsoft.com/office/word/2010/wordprocessingDrawing" xmlns:wp="http://schemas.openxmlformats.org/drawingml/2006/wordprocessingDrawing" xmlns:w10="urn:schemas-microsoft-com:office:word" xmlns:w="http://schemas.openxmlformats.org/wordprocessingml/2006/main" xmlns:w14="http://schemas.microsoft.com/office/word/2010/wordml" xmlns:w15="http://schemas.microsoft.com/office/word/2012/wordml" xmlns:w16cex="http://schemas.microsoft.com/office/word/2018/wordml/cex" xmlns:w16cid="http://schemas.microsoft.com/office/word/2016/wordml/cid" xmlns:w16="http://schemas.microsoft.com/office/word/2018/wordml" xmlns:w16sdtdh="http://schemas.microsoft.com/office/word/2020/wordml/sdtdatahash" xmlns:w16se="http://schemas.microsoft.com/office/word/2015/wordml/symex" xmlns:wpg="http://schemas.microsoft.com/office/word/2010/wordprocessingGroup" xmlns:wpi="http://schemas.microsoft.com/office/word/2010/wordprocessingInk" xmlns:wne="http://schemas.microsoft.com/office/word/2006/wordml" xmlns:wps="http://schemas.microsoft.com/office/word/2010/wordprocessingShape" mc:Ignorable="w14 w15 w16se w16cid w16 w16cex w16sdtdh wp14">
   <w15:commentEx w15:paraId="12D9AD0E" w15:done="0"/>
+  <w15:commentEx w15:paraId="7472ADF5" w15:paraIdParent="12D9AD0E" w15:done="0"/>
   <w15:commentEx w15:paraId="2D836D84" w15:done="0"/>
 </w15:commentsEx>
 </file>
@@ -18063,6 +18015,7 @@
 <file path=word/commentsExtensible.xml><?xml version="1.0" encoding="utf-8"?>
 <w16cex:commentsExtensible xmlns:wpc="http://schemas.microsoft.com/office/word/2010/wordprocessingCanvas" xmlns:cx="http://schemas.microsoft.com/office/drawing/2014/chartex" xmlns:cx1="http://schemas.microsoft.com/office/drawing/2015/9/8/chartex" xmlns:cx2="http://schemas.microsoft.com/office/drawing/2015/10/21/chartex" xmlns:cx3="http://schemas.microsoft.com/office/drawing/2016/5/9/chartex" xmlns:cx4="http://schemas.microsoft.com/office/drawing/2016/5/10/chartex" xmlns:cx5="http://schemas.microsoft.com/office/drawing/2016/5/11/chartex" xmlns:cx6="http://schemas.microsoft.com/office/drawing/2016/5/12/chartex" xmlns:cx7="http://schemas.microsoft.com/office/drawing/2016/5/13/chartex" xmlns:cx8="http://schemas.microsoft.com/office/drawing/2016/5/14/chartex" xmlns:mc="http://schemas.openxmlformats.org/markup-compatibility/2006" xmlns:aink="http://schemas.microsoft.com/office/drawing/2016/ink" xmlns:am3d="http://schemas.microsoft.com/office/drawing/2017/model3d" xmlns:o="urn:schemas-microsoft-com:office:office" xmlns:oel="http://schemas.microsoft.com/office/2019/extlst" xmlns:r="http://schemas.openxmlformats.org/officeDocument/2006/relationships" xmlns:m="http://schemas.openxmlformats.org/officeDocument/2006/math" xmlns:v="urn:schemas-microsoft-com:vml" xmlns:wp14="http://schemas.microsoft.com/office/word/2010/wordprocessingDrawing" xmlns:wp="http://schemas.openxmlformats.org/drawingml/2006/wordprocessingDrawing" xmlns:w10="urn:schemas-microsoft-com:office:word" xmlns:w="http://schemas.openxmlformats.org/wordprocessingml/2006/main" xmlns:w14="http://schemas.microsoft.com/office/word/2010/wordml" xmlns:w15="http://schemas.microsoft.com/office/word/2012/wordml" xmlns:w16cex="http://schemas.microsoft.com/office/word/2018/wordml/cex" xmlns:w16cid="http://schemas.microsoft.com/office/word/2016/wordml/cid" xmlns:w16="http://schemas.microsoft.com/office/word/2018/wordml" xmlns:w16sdtdh="http://schemas.microsoft.com/office/word/2020/wordml/sdtdatahash" xmlns:w16se="http://schemas.microsoft.com/office/word/2015/wordml/symex" xmlns:wpg="http://schemas.microsoft.com/office/word/2010/wordprocessingGroup" xmlns:wpi="http://schemas.microsoft.com/office/word/2010/wordprocessingInk" xmlns:wne="http://schemas.microsoft.com/office/word/2006/wordml" xmlns:wps="http://schemas.microsoft.com/office/word/2010/wordprocessingShape" mc:Ignorable="w14 w15 w16se w16cid w16 w16cex w16sdtdh wp14">
   <w16cex:commentExtensible w16cex:durableId="2761E8F2" w16cex:dateUtc="2023-01-06T05:25:00Z"/>
+  <w16cex:commentExtensible w16cex:durableId="276256C6" w16cex:dateUtc="2023-01-06T13:13:00Z"/>
   <w16cex:commentExtensible w16cex:durableId="275C576B" w16cex:dateUtc="2023-01-02T00:03:00Z"/>
 </w16cex:commentsExtensible>
 </file>
@@ -18070,6 +18023,7 @@
 <file path=word/commentsIds.xml><?xml version="1.0" encoding="utf-8"?>
 <w16cid:commentsIds xmlns:wpc="http://schemas.microsoft.com/office/word/2010/wordprocessingCanvas" xmlns:cx="http://schemas.microsoft.com/office/drawing/2014/chartex" xmlns:cx1="http://schemas.microsoft.com/office/drawing/2015/9/8/chartex" xmlns:cx2="http://schemas.microsoft.com/office/drawing/2015/10/21/chartex" xmlns:cx3="http://schemas.microsoft.com/office/drawing/2016/5/9/chartex" xmlns:cx4="http://schemas.microsoft.com/office/drawing/2016/5/10/chartex" xmlns:cx5="http://schemas.microsoft.com/office/drawing/2016/5/11/chartex" xmlns:cx6="http://schemas.microsoft.com/office/drawing/2016/5/12/chartex" xmlns:cx7="http://schemas.microsoft.com/office/drawing/2016/5/13/chartex" xmlns:cx8="http://schemas.microsoft.com/office/drawing/2016/5/14/chartex" xmlns:mc="http://schemas.openxmlformats.org/markup-compatibility/2006" xmlns:aink="http://schemas.microsoft.com/office/drawing/2016/ink" xmlns:am3d="http://schemas.microsoft.com/office/drawing/2017/model3d" xmlns:o="urn:schemas-microsoft-com:office:office" xmlns:oel="http://schemas.microsoft.com/office/2019/extlst" xmlns:r="http://schemas.openxmlformats.org/officeDocument/2006/relationships" xmlns:m="http://schemas.openxmlformats.org/officeDocument/2006/math" xmlns:v="urn:schemas-microsoft-com:vml" xmlns:wp14="http://schemas.microsoft.com/office/word/2010/wordprocessingDrawing" xmlns:wp="http://schemas.openxmlformats.org/drawingml/2006/wordprocessingDrawing" xmlns:w10="urn:schemas-microsoft-com:office:word" xmlns:w="http://schemas.openxmlformats.org/wordprocessingml/2006/main" xmlns:w14="http://schemas.microsoft.com/office/word/2010/wordml" xmlns:w15="http://schemas.microsoft.com/office/word/2012/wordml" xmlns:w16cex="http://schemas.microsoft.com/office/word/2018/wordml/cex" xmlns:w16cid="http://schemas.microsoft.com/office/word/2016/wordml/cid" xmlns:w16="http://schemas.microsoft.com/office/word/2018/wordml" xmlns:w16sdtdh="http://schemas.microsoft.com/office/word/2020/wordml/sdtdatahash" xmlns:w16se="http://schemas.microsoft.com/office/word/2015/wordml/symex" xmlns:wpg="http://schemas.microsoft.com/office/word/2010/wordprocessingGroup" xmlns:wpi="http://schemas.microsoft.com/office/word/2010/wordprocessingInk" xmlns:wne="http://schemas.microsoft.com/office/word/2006/wordml" xmlns:wps="http://schemas.microsoft.com/office/word/2010/wordprocessingShape" mc:Ignorable="w14 w15 w16se w16cid w16 w16cex w16sdtdh wp14">
   <w16cid:commentId w16cid:paraId="12D9AD0E" w16cid:durableId="2761E8F2"/>
+  <w16cid:commentId w16cid:paraId="7472ADF5" w16cid:durableId="276256C6"/>
   <w16cid:commentId w16cid:paraId="2D836D84" w16cid:durableId="275C576B"/>
 </w16cid:commentsIds>
 </file>

</xml_diff>